<commit_message>
Update 08 - Review Checklist
Updated 08 - Review Checklist included reviews for FRD
</commit_message>
<xml_diff>
--- a/Online-Appointment-for-Healthcare-Clinic/04 - Documents/08 - Review CheckList.docx
+++ b/Online-Appointment-for-Healthcare-Clinic/04 - Documents/08 - Review CheckList.docx
@@ -1010,6 +1010,236 @@
         <w:t xml:space="preserve"> Are business rules, assumptions, and constraints clearly listed?</w:t>
       </w:r>
     </w:p>
+    <w:p>
+      <w:pPr>
+        <w:pStyle w:val="ListParagraph"/>
+        <w:spacing w:after="0" w:line="360" w:lineRule="auto"/>
+        <w:jc w:val="both"/>
+        <w:rPr>
+          <w:rFonts w:ascii="Arial" w:hAnsi="Arial" w:cs="Arial"/>
+        </w:rPr>
+      </w:pPr>
+    </w:p>
+    <w:p>
+      <w:pPr>
+        <w:pStyle w:val="ListParagraph"/>
+        <w:numPr>
+          <w:ilvl w:val="0"/>
+          <w:numId w:val="5"/>
+        </w:numPr>
+        <w:spacing w:after="0" w:line="360" w:lineRule="auto"/>
+        <w:ind w:left="0" w:firstLine="0"/>
+        <w:rPr>
+          <w:rFonts w:ascii="Arial" w:hAnsi="Arial" w:cs="Arial"/>
+          <w:b/>
+          <w:bCs/>
+          <w:sz w:val="32"/>
+          <w:szCs w:val="32"/>
+        </w:rPr>
+      </w:pPr>
+      <w:r>
+        <w:rPr>
+          <w:rFonts w:ascii="Arial" w:hAnsi="Arial" w:cs="Arial"/>
+          <w:b/>
+          <w:bCs/>
+          <w:sz w:val="32"/>
+          <w:szCs w:val="32"/>
+        </w:rPr>
+        <w:t>Functional Requirement Document</w:t>
+      </w:r>
+      <w:r>
+        <w:rPr>
+          <w:rFonts w:ascii="Arial" w:hAnsi="Arial" w:cs="Arial"/>
+          <w:b/>
+          <w:bCs/>
+          <w:sz w:val="32"/>
+          <w:szCs w:val="32"/>
+        </w:rPr>
+        <w:t xml:space="preserve"> </w:t>
+      </w:r>
+      <w:r>
+        <w:rPr>
+          <w:rFonts w:ascii="Arial" w:hAnsi="Arial" w:cs="Arial"/>
+          <w:b/>
+          <w:bCs/>
+          <w:sz w:val="32"/>
+          <w:szCs w:val="32"/>
+        </w:rPr>
+        <w:t>Review</w:t>
+      </w:r>
+    </w:p>
+    <w:p>
+      <w:pPr>
+        <w:pStyle w:val="ListParagraph"/>
+        <w:spacing w:after="0" w:line="360" w:lineRule="auto"/>
+        <w:jc w:val="both"/>
+        <w:rPr>
+          <w:rFonts w:ascii="Arial" w:hAnsi="Arial" w:cs="Arial"/>
+        </w:rPr>
+      </w:pPr>
+      <w:sdt>
+        <w:sdtPr>
+          <w:rPr>
+            <w:rFonts w:ascii="Arial" w:hAnsi="Arial" w:cs="Arial"/>
+          </w:rPr>
+          <w:id w:val="1550489936"/>
+          <w14:checkbox>
+            <w14:checked w14:val="0"/>
+            <w14:checkedState w14:val="2612" w14:font="MS Gothic"/>
+            <w14:uncheckedState w14:val="2610" w14:font="MS Gothic"/>
+          </w14:checkbox>
+        </w:sdtPr>
+        <w:sdtContent>
+          <w:r>
+            <w:rPr>
+              <w:rFonts w:ascii="MS Gothic" w:eastAsia="MS Gothic" w:hAnsi="MS Gothic" w:cs="Arial" w:hint="eastAsia"/>
+            </w:rPr>
+            <w:t>☐</w:t>
+          </w:r>
+        </w:sdtContent>
+      </w:sdt>
+      <w:r>
+        <w:rPr>
+          <w:rFonts w:ascii="Arial" w:hAnsi="Arial" w:cs="Arial"/>
+        </w:rPr>
+        <w:t xml:space="preserve"> </w:t>
+      </w:r>
+      <w:r>
+        <w:rPr>
+          <w:rFonts w:ascii="Arial" w:hAnsi="Arial" w:cs="Arial"/>
+        </w:rPr>
+        <w:t>Do the wireframes align with the use cases and BPMN flow?</w:t>
+      </w:r>
+    </w:p>
+    <w:p>
+      <w:pPr>
+        <w:pStyle w:val="ListParagraph"/>
+        <w:spacing w:after="0" w:line="360" w:lineRule="auto"/>
+        <w:jc w:val="both"/>
+        <w:rPr>
+          <w:rFonts w:ascii="Arial" w:hAnsi="Arial" w:cs="Arial"/>
+        </w:rPr>
+      </w:pPr>
+      <w:sdt>
+        <w:sdtPr>
+          <w:rPr>
+            <w:rFonts w:ascii="Arial" w:hAnsi="Arial" w:cs="Arial"/>
+          </w:rPr>
+          <w:id w:val="-621141441"/>
+          <w14:checkbox>
+            <w14:checked w14:val="0"/>
+            <w14:checkedState w14:val="2612" w14:font="MS Gothic"/>
+            <w14:uncheckedState w14:val="2610" w14:font="MS Gothic"/>
+          </w14:checkbox>
+        </w:sdtPr>
+        <w:sdtContent>
+          <w:r>
+            <w:rPr>
+              <w:rFonts w:ascii="MS Gothic" w:eastAsia="MS Gothic" w:hAnsi="MS Gothic" w:cs="Arial" w:hint="eastAsia"/>
+            </w:rPr>
+            <w:t>☐</w:t>
+          </w:r>
+        </w:sdtContent>
+      </w:sdt>
+      <w:r>
+        <w:rPr>
+          <w:rFonts w:ascii="Arial" w:hAnsi="Arial" w:cs="Arial"/>
+        </w:rPr>
+        <w:t xml:space="preserve"> </w:t>
+      </w:r>
+      <w:r>
+        <w:rPr>
+          <w:rFonts w:ascii="Arial" w:hAnsi="Arial" w:cs="Arial"/>
+        </w:rPr>
+        <w:t>Are all key screens included (e.g., Login, Dashboard, Error States)?</w:t>
+      </w:r>
+    </w:p>
+    <w:p>
+      <w:pPr>
+        <w:pStyle w:val="ListParagraph"/>
+        <w:spacing w:after="0" w:line="360" w:lineRule="auto"/>
+        <w:jc w:val="both"/>
+        <w:rPr>
+          <w:rFonts w:ascii="Arial" w:hAnsi="Arial" w:cs="Arial"/>
+        </w:rPr>
+      </w:pPr>
+      <w:sdt>
+        <w:sdtPr>
+          <w:rPr>
+            <w:rFonts w:ascii="Arial" w:hAnsi="Arial" w:cs="Arial"/>
+          </w:rPr>
+          <w:id w:val="151179252"/>
+          <w14:checkbox>
+            <w14:checked w14:val="0"/>
+            <w14:checkedState w14:val="2612" w14:font="MS Gothic"/>
+            <w14:uncheckedState w14:val="2610" w14:font="MS Gothic"/>
+          </w14:checkbox>
+        </w:sdtPr>
+        <w:sdtContent>
+          <w:r>
+            <w:rPr>
+              <w:rFonts w:ascii="MS Gothic" w:eastAsia="MS Gothic" w:hAnsi="MS Gothic" w:cs="Arial" w:hint="eastAsia"/>
+            </w:rPr>
+            <w:t>☐</w:t>
+          </w:r>
+        </w:sdtContent>
+      </w:sdt>
+      <w:r>
+        <w:rPr>
+          <w:rFonts w:ascii="Arial" w:hAnsi="Arial" w:cs="Arial"/>
+        </w:rPr>
+        <w:t xml:space="preserve"> </w:t>
+      </w:r>
+      <w:r>
+        <w:rPr>
+          <w:rFonts w:ascii="Arial" w:hAnsi="Arial" w:cs="Arial"/>
+        </w:rPr>
+        <w:t>Are fields, buttons, and user actions labeled and logically placed?</w:t>
+      </w:r>
+    </w:p>
+    <w:p>
+      <w:pPr>
+        <w:pStyle w:val="ListParagraph"/>
+        <w:spacing w:after="0" w:line="360" w:lineRule="auto"/>
+        <w:jc w:val="both"/>
+        <w:rPr>
+          <w:rFonts w:ascii="Arial" w:hAnsi="Arial" w:cs="Arial"/>
+        </w:rPr>
+      </w:pPr>
+      <w:sdt>
+        <w:sdtPr>
+          <w:rPr>
+            <w:rFonts w:ascii="Arial" w:hAnsi="Arial" w:cs="Arial"/>
+          </w:rPr>
+          <w:id w:val="-1940748824"/>
+          <w14:checkbox>
+            <w14:checked w14:val="0"/>
+            <w14:checkedState w14:val="2612" w14:font="MS Gothic"/>
+            <w14:uncheckedState w14:val="2610" w14:font="MS Gothic"/>
+          </w14:checkbox>
+        </w:sdtPr>
+        <w:sdtContent>
+          <w:r>
+            <w:rPr>
+              <w:rFonts w:ascii="MS Gothic" w:eastAsia="MS Gothic" w:hAnsi="MS Gothic" w:cs="Arial" w:hint="eastAsia"/>
+            </w:rPr>
+            <w:t>☐</w:t>
+          </w:r>
+        </w:sdtContent>
+      </w:sdt>
+      <w:r>
+        <w:rPr>
+          <w:rFonts w:ascii="Arial" w:hAnsi="Arial" w:cs="Arial"/>
+        </w:rPr>
+        <w:t xml:space="preserve"> </w:t>
+      </w:r>
+      <w:r>
+        <w:rPr>
+          <w:rFonts w:ascii="Arial" w:hAnsi="Arial" w:cs="Arial"/>
+        </w:rPr>
+        <w:t>Is the user flow easy to follow and consistent?</w:t>
+      </w:r>
+    </w:p>
     <w:sectPr>
       <w:headerReference w:type="default" r:id="rId7"/>
       <w:footerReference w:type="default" r:id="rId8"/>
@@ -3574,6 +3804,7 @@
   <w:rsids>
     <w:rsidRoot w:val="00773009"/>
     <w:rsid w:val="00072AC5"/>
+    <w:rsid w:val="000E2FC4"/>
     <w:rsid w:val="00132342"/>
     <w:rsid w:val="003F42A4"/>
     <w:rsid w:val="004E5674"/>
@@ -3585,6 +3816,7 @@
     <w:rsid w:val="009E6662"/>
     <w:rsid w:val="00A3648B"/>
     <w:rsid w:val="00C3506A"/>
+    <w:rsid w:val="00CC36CA"/>
   </w:rsids>
   <m:mathPr>
     <m:mathFont m:val="Cambria Math"/>

</xml_diff>

<commit_message>
Finalized 08 - Review CheckList
</commit_message>
<xml_diff>
--- a/Online-Appointment-for-Healthcare-Clinic/04 - Documents/08 - Review CheckList.docx
+++ b/Online-Appointment-for-Healthcare-Clinic/04 - Documents/08 - Review CheckList.docx
@@ -1238,6 +1238,454 @@
           <w:rFonts w:ascii="Arial" w:hAnsi="Arial" w:cs="Arial"/>
         </w:rPr>
         <w:t>Is the user flow easy to follow and consistent?</w:t>
+      </w:r>
+    </w:p>
+    <w:p>
+      <w:pPr>
+        <w:pStyle w:val="ListParagraph"/>
+        <w:spacing w:after="0" w:line="360" w:lineRule="auto"/>
+        <w:jc w:val="both"/>
+        <w:rPr>
+          <w:rFonts w:ascii="Arial" w:hAnsi="Arial" w:cs="Arial"/>
+        </w:rPr>
+      </w:pPr>
+    </w:p>
+    <w:p>
+      <w:pPr>
+        <w:pStyle w:val="ListParagraph"/>
+        <w:numPr>
+          <w:ilvl w:val="0"/>
+          <w:numId w:val="5"/>
+        </w:numPr>
+        <w:spacing w:after="0" w:line="360" w:lineRule="auto"/>
+        <w:ind w:left="0" w:firstLine="0"/>
+        <w:rPr>
+          <w:rFonts w:ascii="Arial" w:hAnsi="Arial" w:cs="Arial"/>
+          <w:b/>
+          <w:bCs/>
+          <w:sz w:val="32"/>
+          <w:szCs w:val="32"/>
+        </w:rPr>
+      </w:pPr>
+      <w:r>
+        <w:rPr>
+          <w:rFonts w:ascii="Arial" w:hAnsi="Arial" w:cs="Arial"/>
+          <w:b/>
+          <w:bCs/>
+          <w:sz w:val="32"/>
+          <w:szCs w:val="32"/>
+        </w:rPr>
+        <w:t>Consistency &amp; Traceability</w:t>
+      </w:r>
+    </w:p>
+    <w:p>
+      <w:pPr>
+        <w:spacing w:after="0" w:line="360" w:lineRule="auto"/>
+        <w:ind w:left="720"/>
+        <w:rPr>
+          <w:rFonts w:ascii="Arial" w:hAnsi="Arial" w:cs="Arial"/>
+        </w:rPr>
+      </w:pPr>
+      <w:sdt>
+        <w:sdtPr>
+          <w:rPr>
+            <w:rFonts w:ascii="Arial" w:hAnsi="Arial" w:cs="Arial"/>
+          </w:rPr>
+          <w:id w:val="1499695784"/>
+          <w14:checkbox>
+            <w14:checked w14:val="0"/>
+            <w14:checkedState w14:val="2612" w14:font="MS Gothic"/>
+            <w14:uncheckedState w14:val="2610" w14:font="MS Gothic"/>
+          </w14:checkbox>
+        </w:sdtPr>
+        <w:sdtContent>
+          <w:r>
+            <w:rPr>
+              <w:rFonts w:ascii="MS Gothic" w:eastAsia="MS Gothic" w:hAnsi="MS Gothic" w:cs="Arial" w:hint="eastAsia"/>
+            </w:rPr>
+            <w:t>☐</w:t>
+          </w:r>
+        </w:sdtContent>
+      </w:sdt>
+      <w:r>
+        <w:rPr>
+          <w:rFonts w:ascii="Arial" w:hAnsi="Arial" w:cs="Arial"/>
+        </w:rPr>
+        <w:t xml:space="preserve"> </w:t>
+      </w:r>
+      <w:r>
+        <w:rPr>
+          <w:rFonts w:ascii="Arial" w:hAnsi="Arial" w:cs="Arial"/>
+        </w:rPr>
+        <w:t>Can each wireframe be traced back to a use case or step in the BPMN?</w:t>
+      </w:r>
+    </w:p>
+    <w:p>
+      <w:pPr>
+        <w:spacing w:after="0" w:line="360" w:lineRule="auto"/>
+        <w:ind w:left="720"/>
+        <w:rPr>
+          <w:rFonts w:ascii="Arial" w:hAnsi="Arial" w:cs="Arial"/>
+        </w:rPr>
+      </w:pPr>
+      <w:sdt>
+        <w:sdtPr>
+          <w:rPr>
+            <w:rFonts w:ascii="Arial" w:hAnsi="Arial" w:cs="Arial"/>
+          </w:rPr>
+          <w:id w:val="1524982781"/>
+          <w14:checkbox>
+            <w14:checked w14:val="0"/>
+            <w14:checkedState w14:val="2612" w14:font="MS Gothic"/>
+            <w14:uncheckedState w14:val="2610" w14:font="MS Gothic"/>
+          </w14:checkbox>
+        </w:sdtPr>
+        <w:sdtContent>
+          <w:r>
+            <w:rPr>
+              <w:rFonts w:ascii="MS Gothic" w:eastAsia="MS Gothic" w:hAnsi="MS Gothic" w:cs="Arial" w:hint="eastAsia"/>
+            </w:rPr>
+            <w:t>☐</w:t>
+          </w:r>
+        </w:sdtContent>
+      </w:sdt>
+      <w:r>
+        <w:rPr>
+          <w:rFonts w:ascii="Arial" w:hAnsi="Arial" w:cs="Arial"/>
+        </w:rPr>
+        <w:t xml:space="preserve"> </w:t>
+      </w:r>
+      <w:r>
+        <w:rPr>
+          <w:rFonts w:ascii="Arial" w:hAnsi="Arial" w:cs="Arial"/>
+        </w:rPr>
+        <w:t>Are there any missing steps, screens, or decisions in the process?</w:t>
+      </w:r>
+    </w:p>
+    <w:p>
+      <w:pPr>
+        <w:spacing w:after="0" w:line="360" w:lineRule="auto"/>
+        <w:ind w:left="720"/>
+        <w:rPr>
+          <w:rFonts w:ascii="Arial" w:hAnsi="Arial" w:cs="Arial"/>
+        </w:rPr>
+      </w:pPr>
+    </w:p>
+    <w:p>
+      <w:pPr>
+        <w:pStyle w:val="ListParagraph"/>
+        <w:numPr>
+          <w:ilvl w:val="0"/>
+          <w:numId w:val="5"/>
+        </w:numPr>
+        <w:spacing w:after="0" w:line="360" w:lineRule="auto"/>
+        <w:ind w:left="0" w:firstLine="0"/>
+        <w:rPr>
+          <w:rFonts w:ascii="Arial" w:hAnsi="Arial" w:cs="Arial"/>
+          <w:b/>
+          <w:bCs/>
+          <w:sz w:val="32"/>
+          <w:szCs w:val="32"/>
+        </w:rPr>
+      </w:pPr>
+      <w:r>
+        <w:rPr>
+          <w:rFonts w:ascii="Arial" w:hAnsi="Arial" w:cs="Arial"/>
+          <w:b/>
+          <w:bCs/>
+          <w:sz w:val="32"/>
+          <w:szCs w:val="32"/>
+        </w:rPr>
+        <w:t>Clarity for Development</w:t>
+      </w:r>
+    </w:p>
+    <w:p>
+      <w:pPr>
+        <w:spacing w:after="0" w:line="360" w:lineRule="auto"/>
+        <w:ind w:left="720"/>
+        <w:rPr>
+          <w:rFonts w:ascii="Arial" w:hAnsi="Arial" w:cs="Arial"/>
+        </w:rPr>
+      </w:pPr>
+      <w:sdt>
+        <w:sdtPr>
+          <w:rPr>
+            <w:rFonts w:ascii="Arial" w:hAnsi="Arial" w:cs="Arial"/>
+          </w:rPr>
+          <w:id w:val="1683087143"/>
+          <w14:checkbox>
+            <w14:checked w14:val="0"/>
+            <w14:checkedState w14:val="2612" w14:font="MS Gothic"/>
+            <w14:uncheckedState w14:val="2610" w14:font="MS Gothic"/>
+          </w14:checkbox>
+        </w:sdtPr>
+        <w:sdtContent>
+          <w:r>
+            <w:rPr>
+              <w:rFonts w:ascii="MS Gothic" w:eastAsia="MS Gothic" w:hAnsi="MS Gothic" w:cs="Arial" w:hint="eastAsia"/>
+            </w:rPr>
+            <w:t>☐</w:t>
+          </w:r>
+        </w:sdtContent>
+      </w:sdt>
+      <w:r>
+        <w:rPr>
+          <w:rFonts w:ascii="Arial" w:hAnsi="Arial" w:cs="Arial"/>
+        </w:rPr>
+        <w:t xml:space="preserve"> </w:t>
+      </w:r>
+      <w:r>
+        <w:rPr>
+          <w:rFonts w:ascii="Arial" w:hAnsi="Arial" w:cs="Arial"/>
+        </w:rPr>
+        <w:t>Would a developer understand what to build from these docs?</w:t>
+      </w:r>
+    </w:p>
+    <w:p>
+      <w:pPr>
+        <w:spacing w:after="0" w:line="360" w:lineRule="auto"/>
+        <w:ind w:left="720"/>
+        <w:rPr>
+          <w:rFonts w:ascii="Arial" w:hAnsi="Arial" w:cs="Arial"/>
+        </w:rPr>
+      </w:pPr>
+      <w:sdt>
+        <w:sdtPr>
+          <w:rPr>
+            <w:rFonts w:ascii="Arial" w:hAnsi="Arial" w:cs="Arial"/>
+          </w:rPr>
+          <w:id w:val="995842337"/>
+          <w14:checkbox>
+            <w14:checked w14:val="0"/>
+            <w14:checkedState w14:val="2612" w14:font="MS Gothic"/>
+            <w14:uncheckedState w14:val="2610" w14:font="MS Gothic"/>
+          </w14:checkbox>
+        </w:sdtPr>
+        <w:sdtContent>
+          <w:r>
+            <w:rPr>
+              <w:rFonts w:ascii="MS Gothic" w:eastAsia="MS Gothic" w:hAnsi="MS Gothic" w:cs="Arial" w:hint="eastAsia"/>
+            </w:rPr>
+            <w:t>☐</w:t>
+          </w:r>
+        </w:sdtContent>
+      </w:sdt>
+      <w:r>
+        <w:rPr>
+          <w:rFonts w:ascii="Arial" w:hAnsi="Arial" w:cs="Arial"/>
+        </w:rPr>
+        <w:t xml:space="preserve"> </w:t>
+      </w:r>
+      <w:r>
+        <w:rPr>
+          <w:rFonts w:ascii="Arial" w:hAnsi="Arial" w:cs="Arial"/>
+        </w:rPr>
+        <w:t>Are any edge cases or alternate paths described or sketched out?</w:t>
+      </w:r>
+    </w:p>
+    <w:p>
+      <w:pPr>
+        <w:spacing w:after="0" w:line="360" w:lineRule="auto"/>
+        <w:ind w:left="720"/>
+        <w:rPr>
+          <w:rFonts w:ascii="Arial" w:hAnsi="Arial" w:cs="Arial"/>
+        </w:rPr>
+      </w:pPr>
+      <w:sdt>
+        <w:sdtPr>
+          <w:rPr>
+            <w:rFonts w:ascii="Arial" w:hAnsi="Arial" w:cs="Arial"/>
+          </w:rPr>
+          <w:id w:val="-921644940"/>
+          <w14:checkbox>
+            <w14:checked w14:val="0"/>
+            <w14:checkedState w14:val="2612" w14:font="MS Gothic"/>
+            <w14:uncheckedState w14:val="2610" w14:font="MS Gothic"/>
+          </w14:checkbox>
+        </w:sdtPr>
+        <w:sdtContent>
+          <w:r>
+            <w:rPr>
+              <w:rFonts w:ascii="MS Gothic" w:eastAsia="MS Gothic" w:hAnsi="MS Gothic" w:cs="Arial" w:hint="eastAsia"/>
+            </w:rPr>
+            <w:t>☐</w:t>
+          </w:r>
+        </w:sdtContent>
+      </w:sdt>
+      <w:r>
+        <w:rPr>
+          <w:rFonts w:ascii="Arial" w:hAnsi="Arial" w:cs="Arial"/>
+        </w:rPr>
+        <w:t xml:space="preserve"> </w:t>
+      </w:r>
+      <w:r>
+        <w:rPr>
+          <w:rFonts w:ascii="Arial" w:hAnsi="Arial" w:cs="Arial"/>
+        </w:rPr>
+        <w:t>Are there no ambiguities in data inputs, user actions, or system behavior?</w:t>
+      </w:r>
+    </w:p>
+    <w:p>
+      <w:pPr>
+        <w:spacing w:after="0" w:line="360" w:lineRule="auto"/>
+        <w:ind w:left="720"/>
+        <w:rPr>
+          <w:rFonts w:ascii="Arial" w:hAnsi="Arial" w:cs="Arial"/>
+        </w:rPr>
+      </w:pPr>
+    </w:p>
+    <w:p>
+      <w:pPr>
+        <w:pStyle w:val="ListParagraph"/>
+        <w:numPr>
+          <w:ilvl w:val="0"/>
+          <w:numId w:val="5"/>
+        </w:numPr>
+        <w:spacing w:after="0" w:line="360" w:lineRule="auto"/>
+        <w:ind w:left="0" w:firstLine="0"/>
+        <w:rPr>
+          <w:rFonts w:ascii="Arial" w:hAnsi="Arial" w:cs="Arial"/>
+          <w:b/>
+          <w:bCs/>
+          <w:sz w:val="32"/>
+          <w:szCs w:val="32"/>
+        </w:rPr>
+      </w:pPr>
+      <w:r>
+        <w:rPr>
+          <w:rFonts w:ascii="Arial" w:hAnsi="Arial" w:cs="Arial"/>
+          <w:b/>
+          <w:bCs/>
+          <w:sz w:val="32"/>
+          <w:szCs w:val="32"/>
+        </w:rPr>
+        <w:t>Optional but Great to Have</w:t>
+      </w:r>
+    </w:p>
+    <w:p>
+      <w:pPr>
+        <w:spacing w:after="0" w:line="360" w:lineRule="auto"/>
+        <w:ind w:left="720"/>
+        <w:rPr>
+          <w:rFonts w:ascii="Arial" w:hAnsi="Arial" w:cs="Arial"/>
+        </w:rPr>
+      </w:pPr>
+      <w:sdt>
+        <w:sdtPr>
+          <w:rPr>
+            <w:rFonts w:ascii="Arial" w:hAnsi="Arial" w:cs="Arial"/>
+          </w:rPr>
+          <w:id w:val="582340100"/>
+          <w14:checkbox>
+            <w14:checked w14:val="0"/>
+            <w14:checkedState w14:val="2612" w14:font="MS Gothic"/>
+            <w14:uncheckedState w14:val="2610" w14:font="MS Gothic"/>
+          </w14:checkbox>
+        </w:sdtPr>
+        <w:sdtContent>
+          <w:r>
+            <w:rPr>
+              <w:rFonts w:ascii="MS Gothic" w:eastAsia="MS Gothic" w:hAnsi="MS Gothic" w:cs="Arial" w:hint="eastAsia"/>
+            </w:rPr>
+            <w:t>☐</w:t>
+          </w:r>
+        </w:sdtContent>
+      </w:sdt>
+      <w:r>
+        <w:rPr>
+          <w:rFonts w:ascii="Arial" w:hAnsi="Arial" w:cs="Arial"/>
+        </w:rPr>
+        <w:t xml:space="preserve"> </w:t>
+      </w:r>
+      <w:r>
+        <w:rPr>
+          <w:rFonts w:ascii="Arial" w:hAnsi="Arial" w:cs="Arial"/>
+        </w:rPr>
+        <w:t>Screens annotated with tooltips or notes explaining behavior</w:t>
+      </w:r>
+    </w:p>
+    <w:p>
+      <w:pPr>
+        <w:spacing w:after="0" w:line="360" w:lineRule="auto"/>
+        <w:ind w:left="720"/>
+        <w:rPr>
+          <w:rFonts w:ascii="Arial" w:hAnsi="Arial" w:cs="Arial"/>
+        </w:rPr>
+      </w:pPr>
+      <w:sdt>
+        <w:sdtPr>
+          <w:rPr>
+            <w:rFonts w:ascii="Arial" w:hAnsi="Arial" w:cs="Arial"/>
+          </w:rPr>
+          <w:id w:val="-462043599"/>
+          <w14:checkbox>
+            <w14:checked w14:val="0"/>
+            <w14:checkedState w14:val="2612" w14:font="MS Gothic"/>
+            <w14:uncheckedState w14:val="2610" w14:font="MS Gothic"/>
+          </w14:checkbox>
+        </w:sdtPr>
+        <w:sdtContent>
+          <w:r>
+            <w:rPr>
+              <w:rFonts w:ascii="MS Gothic" w:eastAsia="MS Gothic" w:hAnsi="MS Gothic" w:cs="Arial" w:hint="eastAsia"/>
+            </w:rPr>
+            <w:t>☐</w:t>
+          </w:r>
+        </w:sdtContent>
+      </w:sdt>
+      <w:r>
+        <w:rPr>
+          <w:rFonts w:ascii="Arial" w:hAnsi="Arial" w:cs="Arial"/>
+        </w:rPr>
+        <w:t xml:space="preserve"> </w:t>
+      </w:r>
+      <w:r>
+        <w:rPr>
+          <w:rFonts w:ascii="Arial" w:hAnsi="Arial" w:cs="Arial"/>
+        </w:rPr>
+        <w:t>A sample data model or API interaction sketch</w:t>
+      </w:r>
+    </w:p>
+    <w:p>
+      <w:pPr>
+        <w:spacing w:after="0" w:line="360" w:lineRule="auto"/>
+        <w:ind w:left="720"/>
+        <w:rPr>
+          <w:rFonts w:ascii="Arial" w:hAnsi="Arial" w:cs="Arial"/>
+        </w:rPr>
+      </w:pPr>
+      <w:sdt>
+        <w:sdtPr>
+          <w:rPr>
+            <w:rFonts w:ascii="Arial" w:hAnsi="Arial" w:cs="Arial"/>
+          </w:rPr>
+          <w:id w:val="-438990343"/>
+          <w14:checkbox>
+            <w14:checked w14:val="0"/>
+            <w14:checkedState w14:val="2612" w14:font="MS Gothic"/>
+            <w14:uncheckedState w14:val="2610" w14:font="MS Gothic"/>
+          </w14:checkbox>
+        </w:sdtPr>
+        <w:sdtContent>
+          <w:r>
+            <w:rPr>
+              <w:rFonts w:ascii="MS Gothic" w:eastAsia="MS Gothic" w:hAnsi="MS Gothic" w:cs="Arial" w:hint="eastAsia"/>
+            </w:rPr>
+            <w:t>☐</w:t>
+          </w:r>
+        </w:sdtContent>
+      </w:sdt>
+      <w:r>
+        <w:rPr>
+          <w:rFonts w:ascii="Arial" w:hAnsi="Arial" w:cs="Arial"/>
+        </w:rPr>
+        <w:t xml:space="preserve"> </w:t>
+      </w:r>
+      <w:r>
+        <w:rPr>
+          <w:rFonts w:ascii="Arial" w:hAnsi="Arial" w:cs="Arial"/>
+        </w:rPr>
+        <w:t>Error messages or validations defined for form fields</w:t>
       </w:r>
     </w:p>
     <w:sectPr>
@@ -3653,6 +4101,17 @@
       </w:tcPr>
     </w:tblStylePr>
   </w:style>
+  <w:style w:type="character" w:styleId="Strong">
+    <w:name w:val="Strong"/>
+    <w:basedOn w:val="DefaultParagraphFont"/>
+    <w:uiPriority w:val="22"/>
+    <w:qFormat/>
+    <w:rsid w:val="005266E0"/>
+    <w:rPr>
+      <w:b/>
+      <w:bCs/>
+    </w:rPr>
+  </w:style>
 </w:styles>
 </file>
 
@@ -3806,6 +4265,7 @@
     <w:rsid w:val="00072AC5"/>
     <w:rsid w:val="000E2FC4"/>
     <w:rsid w:val="00132342"/>
+    <w:rsid w:val="002E5216"/>
     <w:rsid w:val="003F42A4"/>
     <w:rsid w:val="004E5674"/>
     <w:rsid w:val="00773009"/>
@@ -3816,7 +4276,6 @@
     <w:rsid w:val="009E6662"/>
     <w:rsid w:val="00A3648B"/>
     <w:rsid w:val="00C3506A"/>
-    <w:rsid w:val="00CC36CA"/>
   </w:rsids>
   <m:mathPr>
     <m:mathFont m:val="Cambria Math"/>

</xml_diff>